<commit_message>
Revise Chapter 14: apply language example formatting, update homework
Co-Authored-By: Claude Opus 4.6 <noreply@anthropic.com>
</commit_message>
<xml_diff>
--- a/Homework/Chapter 14 Answer Key.docx
+++ b/Homework/Chapter 14 Answer Key.docx
@@ -4,508 +4,1465 @@
   <w:body>
     <w:p>
       <w:pPr>
-        <w:pStyle w:val="Title"/>
+        <w:pStyle w:val="Heading1"/>
+        <w:spacing w:before="0" w:after="120"/>
       </w:pPr>
       <w:r>
-        <w:t>ANSWER KEY</w:t>
+        <w:rPr>
+          <w:sz w:val="32"/>
+        </w:rPr>
+        <w:t>Chapter 14: Nominals</w:t>
       </w:r>
     </w:p>
-    <w:p/>
     <w:p>
       <w:pPr>
-        <w:spacing w:before="240"/>
+        <w:pStyle w:val="Heading2"/>
+        <w:spacing w:before="0" w:after="240"/>
+      </w:pPr>
+      <w:r>
+        <w:rPr>
+          <w:sz w:val="28"/>
+        </w:rPr>
+        <w:t>Answer Key</w:t>
+      </w:r>
+    </w:p>
+    <w:p>
+      <w:pPr>
+        <w:pStyle w:val="Heading3"/>
+      </w:pPr>
+      <w:r>
+        <w:rPr>
+          <w:sz w:val="24"/>
+        </w:rPr>
+        <w:t>Part 1: Identification and Classification</w:t>
+      </w:r>
+    </w:p>
+    <w:p>
+      <w:pPr>
+        <w:spacing w:before="120" w:after="60"/>
       </w:pPr>
       <w:r>
         <w:rPr>
           <w:b/>
+          <w:sz w:val="24"/>
         </w:rPr>
-        <w:t>1. I don't know whether she received my message.</w:t>
+        <w:t xml:space="preserve">Exercise 1. </w:t>
       </w:r>
-    </w:p>
-    <w:p>
       <w:r>
-        <w:t>Form: wh-clause (interrogative content clause)</w:t>
-      </w:r>
-    </w:p>
-    <w:p>
-      <w:r>
-        <w:t>Function: direct object</w:t>
+        <w:rPr>
+          <w:i/>
+          <w:sz w:val="24"/>
+        </w:rPr>
+        <w:t>I don’t know whether she received my message.</w:t>
       </w:r>
     </w:p>
     <w:p>
       <w:pPr>
-        <w:spacing w:before="240"/>
+        <w:ind w:left="504"/>
+        <w:spacing w:before="0" w:after="40"/>
       </w:pPr>
       <w:r>
         <w:rPr>
           <w:b/>
+          <w:sz w:val="24"/>
         </w:rPr>
-        <w:t>2. The problem is that we lack sufficient funding.</w:t>
+        <w:t xml:space="preserve">Form: </w:t>
       </w:r>
-    </w:p>
-    <w:p>
       <w:r>
-        <w:t>Form: that-clause</w:t>
-      </w:r>
-    </w:p>
-    <w:p>
-      <w:r>
-        <w:t>Function: subject complement</w:t>
+        <w:rPr>
+          <w:i/>
+          <w:sz w:val="24"/>
+        </w:rPr>
+        <w:t>wh-clause (whether-clause)</w:t>
       </w:r>
     </w:p>
     <w:p>
       <w:pPr>
-        <w:spacing w:before="240"/>
+        <w:ind w:left="504"/>
+        <w:spacing w:before="0" w:after="40"/>
       </w:pPr>
       <w:r>
         <w:rPr>
           <w:b/>
+          <w:sz w:val="24"/>
         </w:rPr>
-        <w:t>3. To learn a new language requires dedication and practice.</w:t>
+        <w:t xml:space="preserve">Function: </w:t>
       </w:r>
-    </w:p>
-    <w:p>
       <w:r>
-        <w:t>Form: infinitive phrase</w:t>
-      </w:r>
-    </w:p>
-    <w:p>
-      <w:r>
-        <w:t>Function: subject</w:t>
+        <w:rPr>
+          <w:i/>
+          <w:sz w:val="24"/>
+        </w:rPr>
+        <w:t>direct object (of "know")</w:t>
       </w:r>
     </w:p>
     <w:p>
       <w:pPr>
-        <w:spacing w:before="240"/>
+        <w:spacing w:before="120" w:after="60"/>
       </w:pPr>
       <w:r>
         <w:rPr>
           <w:b/>
+          <w:sz w:val="24"/>
         </w:rPr>
-        <w:t>4. What the scientist discovered changed the field of biology.</w:t>
+        <w:t xml:space="preserve">Exercise 2. </w:t>
       </w:r>
-    </w:p>
-    <w:p>
       <w:r>
-        <w:t>Form: wh-clause</w:t>
-      </w:r>
-    </w:p>
-    <w:p>
-      <w:r>
-        <w:t>Function: subject</w:t>
+        <w:rPr>
+          <w:i/>
+          <w:sz w:val="24"/>
+        </w:rPr>
+        <w:t>The problem is that we lack sufficient funding.</w:t>
       </w:r>
     </w:p>
     <w:p>
       <w:pPr>
-        <w:spacing w:before="240"/>
+        <w:ind w:left="504"/>
+        <w:spacing w:before="0" w:after="40"/>
       </w:pPr>
       <w:r>
         <w:rPr>
           <w:b/>
+          <w:sz w:val="24"/>
         </w:rPr>
-        <w:t>5. She enjoys reading mystery novels on rainy afternoons.</w:t>
+        <w:t xml:space="preserve">Form: </w:t>
       </w:r>
-    </w:p>
-    <w:p>
       <w:r>
-        <w:t>Form: gerund phrase</w:t>
-      </w:r>
-    </w:p>
-    <w:p>
-      <w:r>
-        <w:t>Function: direct object</w:t>
+        <w:rPr>
+          <w:i/>
+          <w:sz w:val="24"/>
+        </w:rPr>
+        <w:t>that-clause</w:t>
       </w:r>
     </w:p>
     <w:p>
       <w:pPr>
-        <w:spacing w:before="240"/>
+        <w:ind w:left="504"/>
+        <w:spacing w:before="0" w:after="40"/>
       </w:pPr>
       <w:r>
         <w:rPr>
           <w:b/>
+          <w:sz w:val="24"/>
         </w:rPr>
-        <w:t>6. He asked who would be attending the conference.</w:t>
+        <w:t xml:space="preserve">Function: </w:t>
       </w:r>
-    </w:p>
-    <w:p>
       <w:r>
-        <w:t>Form: wh-clause</w:t>
-      </w:r>
-    </w:p>
-    <w:p>
-      <w:r>
-        <w:t>Function: direct object</w:t>
+        <w:rPr>
+          <w:i/>
+          <w:sz w:val="24"/>
+        </w:rPr>
+        <w:t>subject complement</w:t>
       </w:r>
     </w:p>
     <w:p>
       <w:pPr>
-        <w:spacing w:before="240"/>
+        <w:spacing w:before="120" w:after="60"/>
       </w:pPr>
       <w:r>
         <w:rPr>
           <w:b/>
+          <w:sz w:val="24"/>
         </w:rPr>
-        <w:t>7. Her greatest fear is making a mistake in public.</w:t>
+        <w:t xml:space="preserve">Exercise 3. </w:t>
+      </w:r>
+      <w:r>
+        <w:rPr>
+          <w:i/>
+          <w:sz w:val="24"/>
+        </w:rPr>
+        <w:t>To learn a new language requires dedication and practice.</w:t>
       </w:r>
     </w:p>
     <w:p>
+      <w:pPr>
+        <w:ind w:left="504"/>
+        <w:spacing w:before="0" w:after="40"/>
+      </w:pPr>
       <w:r>
-        <w:t>Form: gerund phrase</w:t>
+        <w:rPr>
+          <w:b/>
+          <w:sz w:val="24"/>
+        </w:rPr>
+        <w:t xml:space="preserve">Form: </w:t>
+      </w:r>
+      <w:r>
+        <w:rPr>
+          <w:i/>
+          <w:sz w:val="24"/>
+        </w:rPr>
+        <w:t>infinitive phrase</w:t>
       </w:r>
     </w:p>
     <w:p>
+      <w:pPr>
+        <w:ind w:left="504"/>
+        <w:spacing w:before="0" w:after="40"/>
+      </w:pPr>
       <w:r>
-        <w:t>Function: subject complement</w:t>
+        <w:rPr>
+          <w:b/>
+          <w:sz w:val="24"/>
+        </w:rPr>
+        <w:t xml:space="preserve">Function: </w:t>
+      </w:r>
+      <w:r>
+        <w:rPr>
+          <w:i/>
+          <w:sz w:val="24"/>
+        </w:rPr>
+        <w:t>subject</w:t>
       </w:r>
     </w:p>
-    <w:p/>
-    <w:p/>
     <w:p>
       <w:pPr>
-        <w:pStyle w:val="Heading1"/>
+        <w:spacing w:before="120" w:after="60"/>
       </w:pPr>
       <w:r>
+        <w:rPr>
+          <w:b/>
+          <w:sz w:val="24"/>
+        </w:rPr>
+        <w:t xml:space="preserve">Exercise 4. </w:t>
+      </w:r>
+      <w:r>
+        <w:rPr>
+          <w:i/>
+          <w:sz w:val="24"/>
+        </w:rPr>
+        <w:t>What the scientist discovered changed the field of biology.</w:t>
+      </w:r>
+    </w:p>
+    <w:p>
+      <w:pPr>
+        <w:ind w:left="504"/>
+        <w:spacing w:before="0" w:after="40"/>
+      </w:pPr>
+      <w:r>
+        <w:rPr>
+          <w:b/>
+          <w:sz w:val="24"/>
+        </w:rPr>
+        <w:t xml:space="preserve">Form: </w:t>
+      </w:r>
+      <w:r>
+        <w:rPr>
+          <w:i/>
+          <w:sz w:val="24"/>
+        </w:rPr>
+        <w:t>wh-clause</w:t>
+      </w:r>
+    </w:p>
+    <w:p>
+      <w:pPr>
+        <w:ind w:left="504"/>
+        <w:spacing w:before="0" w:after="40"/>
+      </w:pPr>
+      <w:r>
+        <w:rPr>
+          <w:b/>
+          <w:sz w:val="24"/>
+        </w:rPr>
+        <w:t xml:space="preserve">Function: </w:t>
+      </w:r>
+      <w:r>
+        <w:rPr>
+          <w:i/>
+          <w:sz w:val="24"/>
+        </w:rPr>
+        <w:t>subject</w:t>
+      </w:r>
+    </w:p>
+    <w:p>
+      <w:pPr>
+        <w:spacing w:before="120" w:after="60"/>
+      </w:pPr>
+      <w:r>
+        <w:rPr>
+          <w:b/>
+          <w:sz w:val="24"/>
+        </w:rPr>
+        <w:t xml:space="preserve">Exercise 5. </w:t>
+      </w:r>
+      <w:r>
+        <w:rPr>
+          <w:i/>
+          <w:sz w:val="24"/>
+        </w:rPr>
+        <w:t>She enjoys reading mystery novels on rainy afternoons.</w:t>
+      </w:r>
+    </w:p>
+    <w:p>
+      <w:pPr>
+        <w:ind w:left="504"/>
+        <w:spacing w:before="0" w:after="40"/>
+      </w:pPr>
+      <w:r>
+        <w:rPr>
+          <w:b/>
+          <w:sz w:val="24"/>
+        </w:rPr>
+        <w:t xml:space="preserve">Form: </w:t>
+      </w:r>
+      <w:r>
+        <w:rPr>
+          <w:i/>
+          <w:sz w:val="24"/>
+        </w:rPr>
+        <w:t>gerund phrase</w:t>
+      </w:r>
+    </w:p>
+    <w:p>
+      <w:pPr>
+        <w:ind w:left="504"/>
+        <w:spacing w:before="0" w:after="40"/>
+      </w:pPr>
+      <w:r>
+        <w:rPr>
+          <w:b/>
+          <w:sz w:val="24"/>
+        </w:rPr>
+        <w:t xml:space="preserve">Function: </w:t>
+      </w:r>
+      <w:r>
+        <w:rPr>
+          <w:i/>
+          <w:sz w:val="24"/>
+        </w:rPr>
+        <w:t>direct object (of "enjoys")</w:t>
+      </w:r>
+    </w:p>
+    <w:p>
+      <w:pPr>
+        <w:spacing w:before="120" w:after="60"/>
+      </w:pPr>
+      <w:r>
+        <w:rPr>
+          <w:b/>
+          <w:sz w:val="24"/>
+        </w:rPr>
+        <w:t xml:space="preserve">Exercise 6. </w:t>
+      </w:r>
+      <w:r>
+        <w:rPr>
+          <w:i/>
+          <w:sz w:val="24"/>
+        </w:rPr>
+        <w:t>He asked who would be attending the conference.</w:t>
+      </w:r>
+    </w:p>
+    <w:p>
+      <w:pPr>
+        <w:ind w:left="504"/>
+        <w:spacing w:before="0" w:after="40"/>
+      </w:pPr>
+      <w:r>
+        <w:rPr>
+          <w:b/>
+          <w:sz w:val="24"/>
+        </w:rPr>
+        <w:t xml:space="preserve">Form: </w:t>
+      </w:r>
+      <w:r>
+        <w:rPr>
+          <w:i/>
+          <w:sz w:val="24"/>
+        </w:rPr>
+        <w:t>wh-clause</w:t>
+      </w:r>
+    </w:p>
+    <w:p>
+      <w:pPr>
+        <w:ind w:left="504"/>
+        <w:spacing w:before="0" w:after="40"/>
+      </w:pPr>
+      <w:r>
+        <w:rPr>
+          <w:b/>
+          <w:sz w:val="24"/>
+        </w:rPr>
+        <w:t xml:space="preserve">Function: </w:t>
+      </w:r>
+      <w:r>
+        <w:rPr>
+          <w:i/>
+          <w:sz w:val="24"/>
+        </w:rPr>
+        <w:t>direct object (of "asked")</w:t>
+      </w:r>
+    </w:p>
+    <w:p>
+      <w:pPr>
+        <w:spacing w:before="120" w:after="60"/>
+      </w:pPr>
+      <w:r>
+        <w:rPr>
+          <w:b/>
+          <w:sz w:val="24"/>
+        </w:rPr>
+        <w:t xml:space="preserve">Exercise 7. </w:t>
+      </w:r>
+      <w:r>
+        <w:rPr>
+          <w:i/>
+          <w:sz w:val="24"/>
+        </w:rPr>
+        <w:t>Her greatest fear is making a mistake in public.</w:t>
+      </w:r>
+    </w:p>
+    <w:p>
+      <w:pPr>
+        <w:ind w:left="504"/>
+        <w:spacing w:before="0" w:after="40"/>
+      </w:pPr>
+      <w:r>
+        <w:rPr>
+          <w:b/>
+          <w:sz w:val="24"/>
+        </w:rPr>
+        <w:t xml:space="preserve">Form: </w:t>
+      </w:r>
+      <w:r>
+        <w:rPr>
+          <w:i/>
+          <w:sz w:val="24"/>
+        </w:rPr>
+        <w:t>gerund phrase</w:t>
+      </w:r>
+    </w:p>
+    <w:p>
+      <w:pPr>
+        <w:ind w:left="504"/>
+        <w:spacing w:before="0" w:after="40"/>
+      </w:pPr>
+      <w:r>
+        <w:rPr>
+          <w:b/>
+          <w:sz w:val="24"/>
+        </w:rPr>
+        <w:t xml:space="preserve">Function: </w:t>
+      </w:r>
+      <w:r>
+        <w:rPr>
+          <w:i/>
+          <w:sz w:val="24"/>
+        </w:rPr>
+        <w:t>subject complement</w:t>
+      </w:r>
+    </w:p>
+    <w:p>
+      <w:pPr>
+        <w:pStyle w:val="Heading3"/>
+      </w:pPr>
+      <w:r>
+        <w:rPr>
+          <w:sz w:val="24"/>
+        </w:rPr>
         <w:t>Part 2: Functional Analysis</w:t>
       </w:r>
     </w:p>
     <w:p>
       <w:pPr>
-        <w:spacing w:before="240"/>
+        <w:spacing w:before="120" w:after="60"/>
       </w:pPr>
       <w:r>
         <w:rPr>
           <w:b/>
+          <w:sz w:val="24"/>
         </w:rPr>
-        <w:t>8. That the project failed disappointed everyone.</w:t>
+        <w:t xml:space="preserve">Exercise 8. </w:t>
       </w:r>
-    </w:p>
-    <w:p>
       <w:r>
-        <w:t>Function: subject</w:t>
+        <w:rPr>
+          <w:i/>
+          <w:sz w:val="24"/>
+        </w:rPr>
+        <w:t>That the project failed disappointed everyone.</w:t>
       </w:r>
     </w:p>
     <w:p>
       <w:pPr>
-        <w:spacing w:before="240"/>
+        <w:ind w:left="504"/>
+        <w:spacing w:before="0" w:after="40"/>
       </w:pPr>
       <w:r>
         <w:rPr>
           <w:b/>
+          <w:sz w:val="24"/>
         </w:rPr>
-        <w:t>9. The committee discussed how they would proceed.</w:t>
+        <w:t xml:space="preserve">Function: </w:t>
       </w:r>
-    </w:p>
-    <w:p>
       <w:r>
-        <w:t>Function: direct object</w:t>
+        <w:rPr>
+          <w:i/>
+          <w:sz w:val="24"/>
+        </w:rPr>
+        <w:t>subject</w:t>
       </w:r>
     </w:p>
     <w:p>
       <w:pPr>
-        <w:spacing w:before="240"/>
+        <w:ind w:left="504"/>
+        <w:spacing w:before="0" w:after="40"/>
+      </w:pPr>
+      <w:r>
+        <w:rPr>
+          <w:sz w:val="24"/>
+        </w:rPr>
+        <w:t>The that-clause is the subject of "disappointed."</w:t>
+      </w:r>
+    </w:p>
+    <w:p>
+      <w:pPr>
+        <w:spacing w:before="120" w:after="60"/>
       </w:pPr>
       <w:r>
         <w:rPr>
           <w:b/>
+          <w:sz w:val="24"/>
         </w:rPr>
-        <w:t>10. She's interested in learning more about linguistics.</w:t>
+        <w:t xml:space="preserve">Exercise 9. </w:t>
       </w:r>
-    </w:p>
-    <w:p>
       <w:r>
-        <w:t>Function: object of preposition</w:t>
+        <w:rPr>
+          <w:i/>
+          <w:sz w:val="24"/>
+        </w:rPr>
+        <w:t>The committee discussed how they would proceed.</w:t>
       </w:r>
     </w:p>
     <w:p>
       <w:pPr>
-        <w:spacing w:before="240"/>
+        <w:ind w:left="504"/>
+        <w:spacing w:before="0" w:after="40"/>
       </w:pPr>
       <w:r>
         <w:rPr>
           <w:b/>
+          <w:sz w:val="24"/>
         </w:rPr>
-        <w:t>11. The main issue is whether we should continue.</w:t>
+        <w:t xml:space="preserve">Function: </w:t>
       </w:r>
-    </w:p>
-    <w:p>
       <w:r>
-        <w:t>Function: subject complement</w:t>
+        <w:rPr>
+          <w:i/>
+          <w:sz w:val="24"/>
+        </w:rPr>
+        <w:t>direct object</w:t>
       </w:r>
     </w:p>
     <w:p>
       <w:pPr>
-        <w:spacing w:before="240"/>
+        <w:ind w:left="504"/>
+        <w:spacing w:before="0" w:after="40"/>
+      </w:pPr>
+      <w:r>
+        <w:rPr>
+          <w:sz w:val="24"/>
+        </w:rPr>
+        <w:t>The wh-clause is the direct object of "discussed."</w:t>
+      </w:r>
+    </w:p>
+    <w:p>
+      <w:pPr>
+        <w:spacing w:before="120" w:after="60"/>
       </w:pPr>
       <w:r>
         <w:rPr>
           <w:b/>
+          <w:sz w:val="24"/>
         </w:rPr>
-        <w:t>12. I appreciate your helping us with the move.</w:t>
+        <w:t xml:space="preserve">Exercise 10. </w:t>
+      </w:r>
+      <w:r>
+        <w:rPr>
+          <w:i/>
+          <w:sz w:val="24"/>
+        </w:rPr>
+        <w:t>She’s interested in learning more about linguistics.</w:t>
       </w:r>
     </w:p>
     <w:p>
+      <w:pPr>
+        <w:ind w:left="504"/>
+        <w:spacing w:before="0" w:after="40"/>
+      </w:pPr>
       <w:r>
-        <w:t>Function: direct object</w:t>
+        <w:rPr>
+          <w:b/>
+          <w:sz w:val="24"/>
+        </w:rPr>
+        <w:t xml:space="preserve">Function: </w:t>
+      </w:r>
+      <w:r>
+        <w:rPr>
+          <w:i/>
+          <w:sz w:val="24"/>
+        </w:rPr>
+        <w:t>object of preposition</w:t>
       </w:r>
     </w:p>
-    <w:p/>
-    <w:p/>
     <w:p>
       <w:pPr>
-        <w:pStyle w:val="Heading1"/>
+        <w:ind w:left="504"/>
+        <w:spacing w:before="0" w:after="40"/>
       </w:pPr>
       <w:r>
+        <w:rPr>
+          <w:sz w:val="24"/>
+        </w:rPr>
+        <w:t>The gerund phrase is the object of the preposition "in."</w:t>
+      </w:r>
+    </w:p>
+    <w:p>
+      <w:pPr>
+        <w:spacing w:before="120" w:after="60"/>
+      </w:pPr>
+      <w:r>
+        <w:rPr>
+          <w:b/>
+          <w:sz w:val="24"/>
+        </w:rPr>
+        <w:t xml:space="preserve">Exercise 11. </w:t>
+      </w:r>
+      <w:r>
+        <w:rPr>
+          <w:i/>
+          <w:sz w:val="24"/>
+        </w:rPr>
+        <w:t>The main issue is whether we should continue.</w:t>
+      </w:r>
+    </w:p>
+    <w:p>
+      <w:pPr>
+        <w:ind w:left="504"/>
+        <w:spacing w:before="0" w:after="40"/>
+      </w:pPr>
+      <w:r>
+        <w:rPr>
+          <w:b/>
+          <w:sz w:val="24"/>
+        </w:rPr>
+        <w:t xml:space="preserve">Function: </w:t>
+      </w:r>
+      <w:r>
+        <w:rPr>
+          <w:i/>
+          <w:sz w:val="24"/>
+        </w:rPr>
+        <w:t>subject complement</w:t>
+      </w:r>
+    </w:p>
+    <w:p>
+      <w:pPr>
+        <w:ind w:left="504"/>
+        <w:spacing w:before="0" w:after="40"/>
+      </w:pPr>
+      <w:r>
+        <w:rPr>
+          <w:sz w:val="24"/>
+        </w:rPr>
+        <w:t>The wh-clause follows the linking verb "is" and renames "the main issue."</w:t>
+      </w:r>
+    </w:p>
+    <w:p>
+      <w:pPr>
+        <w:spacing w:before="120" w:after="60"/>
+      </w:pPr>
+      <w:r>
+        <w:rPr>
+          <w:b/>
+          <w:sz w:val="24"/>
+        </w:rPr>
+        <w:t xml:space="preserve">Exercise 12. </w:t>
+      </w:r>
+      <w:r>
+        <w:rPr>
+          <w:i/>
+          <w:sz w:val="24"/>
+        </w:rPr>
+        <w:t>I appreciate your helping us with the move.</w:t>
+      </w:r>
+    </w:p>
+    <w:p>
+      <w:pPr>
+        <w:ind w:left="504"/>
+        <w:spacing w:before="0" w:after="40"/>
+      </w:pPr>
+      <w:r>
+        <w:rPr>
+          <w:b/>
+          <w:sz w:val="24"/>
+        </w:rPr>
+        <w:t xml:space="preserve">Function: </w:t>
+      </w:r>
+      <w:r>
+        <w:rPr>
+          <w:i/>
+          <w:sz w:val="24"/>
+        </w:rPr>
+        <w:t>direct object</w:t>
+      </w:r>
+    </w:p>
+    <w:p>
+      <w:pPr>
+        <w:ind w:left="504"/>
+        <w:spacing w:before="0" w:after="40"/>
+      </w:pPr>
+      <w:r>
+        <w:rPr>
+          <w:sz w:val="24"/>
+        </w:rPr>
+        <w:t>The gerund phrase (with possessive) is the direct object of "appreciate."</w:t>
+      </w:r>
+    </w:p>
+    <w:p>
+      <w:pPr>
+        <w:pStyle w:val="Heading3"/>
+      </w:pPr>
+      <w:r>
+        <w:rPr>
+          <w:sz w:val="24"/>
+        </w:rPr>
         <w:t>Part 3: Sentence Completion</w:t>
       </w:r>
     </w:p>
     <w:p>
+      <w:pPr>
+        <w:spacing w:before="60" w:after="120"/>
+      </w:pPr>
       <w:r>
-        <w:t>Answers will vary. Sample responses:</w:t>
+        <w:rPr>
+          <w:sz w:val="24"/>
+        </w:rPr>
+        <w:t>Exercises 13–17 are open-ended. Accept any grammatically correct nominal of the requested type.</w:t>
       </w:r>
     </w:p>
     <w:p>
       <w:pPr>
-        <w:spacing w:before="240"/>
+        <w:spacing w:before="120" w:after="60"/>
       </w:pPr>
       <w:r>
         <w:rPr>
           <w:b/>
+          <w:sz w:val="24"/>
         </w:rPr>
-        <w:t>13. Add a gerund phrase as subject: Learning new software can be challenging for new employees.</w:t>
+        <w:t xml:space="preserve">Exercise 13. </w:t>
       </w:r>
     </w:p>
     <w:p>
       <w:pPr>
-        <w:spacing w:before="240"/>
+        <w:ind w:left="504"/>
+        <w:spacing w:before="0" w:after="40"/>
       </w:pPr>
       <w:r>
         <w:rPr>
           <w:b/>
+          <w:sz w:val="24"/>
         </w:rPr>
-        <w:t>14. Add a wh-clause as direct object: The detective investigated what had happened at the crime scene.</w:t>
+        <w:t xml:space="preserve">Prompt: </w:t>
+      </w:r>
+      <w:r>
+        <w:rPr>
+          <w:sz w:val="24"/>
+        </w:rPr>
+        <w:t>Gerund phrase as subject: __________ can be challenging for new employees.</w:t>
       </w:r>
     </w:p>
     <w:p>
       <w:pPr>
-        <w:spacing w:before="240"/>
+        <w:ind w:left="504"/>
+        <w:spacing w:before="0" w:after="40"/>
+      </w:pPr>
+      <w:r>
+        <w:rPr>
+          <w:sz w:val="24"/>
+        </w:rPr>
+        <w:t>Sample: "Learning new software can be challenging for new employees."</w:t>
+      </w:r>
+    </w:p>
+    <w:p>
+      <w:pPr>
+        <w:spacing w:before="120" w:after="60"/>
       </w:pPr>
       <w:r>
         <w:rPr>
           <w:b/>
+          <w:sz w:val="24"/>
         </w:rPr>
-        <w:t>15. Add an infinitive phrase as subject complement: Her goal this year is to complete her dissertation.</w:t>
+        <w:t xml:space="preserve">Exercise 14. </w:t>
       </w:r>
     </w:p>
     <w:p>
       <w:pPr>
-        <w:spacing w:before="240"/>
+        <w:ind w:left="504"/>
+        <w:spacing w:before="0" w:after="40"/>
       </w:pPr>
       <w:r>
         <w:rPr>
           <w:b/>
+          <w:sz w:val="24"/>
         </w:rPr>
-        <w:t>16. Add a that-clause as subject: That the meeting was canceled surprised everyone at the meeting.</w:t>
+        <w:t xml:space="preserve">Prompt: </w:t>
+      </w:r>
+      <w:r>
+        <w:rPr>
+          <w:sz w:val="24"/>
+        </w:rPr>
+        <w:t>Wh-clause as direct object: The detective investigated __________.</w:t>
       </w:r>
     </w:p>
     <w:p>
       <w:pPr>
-        <w:spacing w:before="240"/>
+        <w:ind w:left="504"/>
+        <w:spacing w:before="0" w:after="40"/>
+      </w:pPr>
+      <w:r>
+        <w:rPr>
+          <w:sz w:val="24"/>
+        </w:rPr>
+        <w:t>Sample: "The detective investigated who had access to the building."</w:t>
+      </w:r>
+    </w:p>
+    <w:p>
+      <w:pPr>
+        <w:spacing w:before="120" w:after="60"/>
       </w:pPr>
       <w:r>
         <w:rPr>
           <w:b/>
+          <w:sz w:val="24"/>
         </w:rPr>
-        <w:t>17. Add a gerund phrase as object of a preposition: She succeeded by working diligently every day.</w:t>
+        <w:t xml:space="preserve">Exercise 15. </w:t>
       </w:r>
     </w:p>
-    <w:p/>
-    <w:p/>
     <w:p>
       <w:pPr>
-        <w:pStyle w:val="Heading1"/>
+        <w:ind w:left="504"/>
+        <w:spacing w:before="0" w:after="40"/>
       </w:pPr>
       <w:r>
+        <w:rPr>
+          <w:b/>
+          <w:sz w:val="24"/>
+        </w:rPr>
+        <w:t xml:space="preserve">Prompt: </w:t>
+      </w:r>
+      <w:r>
+        <w:rPr>
+          <w:sz w:val="24"/>
+        </w:rPr>
+        <w:t>Infinitive phrase as subject complement: Her goal this year is __________.</w:t>
+      </w:r>
+    </w:p>
+    <w:p>
+      <w:pPr>
+        <w:ind w:left="504"/>
+        <w:spacing w:before="0" w:after="40"/>
+      </w:pPr>
+      <w:r>
+        <w:rPr>
+          <w:sz w:val="24"/>
+        </w:rPr>
+        <w:t>Sample: "Her goal this year is to complete her dissertation."</w:t>
+      </w:r>
+    </w:p>
+    <w:p>
+      <w:pPr>
+        <w:spacing w:before="120" w:after="60"/>
+      </w:pPr>
+      <w:r>
+        <w:rPr>
+          <w:b/>
+          <w:sz w:val="24"/>
+        </w:rPr>
+        <w:t xml:space="preserve">Exercise 16. </w:t>
+      </w:r>
+    </w:p>
+    <w:p>
+      <w:pPr>
+        <w:ind w:left="504"/>
+        <w:spacing w:before="0" w:after="40"/>
+      </w:pPr>
+      <w:r>
+        <w:rPr>
+          <w:b/>
+          <w:sz w:val="24"/>
+        </w:rPr>
+        <w:t xml:space="preserve">Prompt: </w:t>
+      </w:r>
+      <w:r>
+        <w:rPr>
+          <w:sz w:val="24"/>
+        </w:rPr>
+        <w:t>That-clause as subject: __________ surprised everyone at the meeting.</w:t>
+      </w:r>
+    </w:p>
+    <w:p>
+      <w:pPr>
+        <w:ind w:left="504"/>
+        <w:spacing w:before="0" w:after="40"/>
+      </w:pPr>
+      <w:r>
+        <w:rPr>
+          <w:sz w:val="24"/>
+        </w:rPr>
+        <w:t>Sample: "That the CEO resigned surprised everyone at the meeting."</w:t>
+      </w:r>
+    </w:p>
+    <w:p>
+      <w:pPr>
+        <w:spacing w:before="120" w:after="60"/>
+      </w:pPr>
+      <w:r>
+        <w:rPr>
+          <w:b/>
+          <w:sz w:val="24"/>
+        </w:rPr>
+        <w:t xml:space="preserve">Exercise 17. </w:t>
+      </w:r>
+    </w:p>
+    <w:p>
+      <w:pPr>
+        <w:ind w:left="504"/>
+        <w:spacing w:before="0" w:after="40"/>
+      </w:pPr>
+      <w:r>
+        <w:rPr>
+          <w:b/>
+          <w:sz w:val="24"/>
+        </w:rPr>
+        <w:t xml:space="preserve">Prompt: </w:t>
+      </w:r>
+      <w:r>
+        <w:rPr>
+          <w:sz w:val="24"/>
+        </w:rPr>
+        <w:t>Gerund phrase as object of preposition: She succeeded by __________.</w:t>
+      </w:r>
+    </w:p>
+    <w:p>
+      <w:pPr>
+        <w:ind w:left="504"/>
+        <w:spacing w:before="0" w:after="40"/>
+      </w:pPr>
+      <w:r>
+        <w:rPr>
+          <w:sz w:val="24"/>
+        </w:rPr>
+        <w:t>Sample: "She succeeded by studying consistently throughout the semester."</w:t>
+      </w:r>
+    </w:p>
+    <w:p>
+      <w:pPr>
+        <w:pStyle w:val="Heading3"/>
+      </w:pPr>
+      <w:r>
+        <w:rPr>
+          <w:sz w:val="24"/>
+        </w:rPr>
         <w:t>Part 4: Sentence Writing</w:t>
       </w:r>
     </w:p>
     <w:p>
+      <w:pPr>
+        <w:spacing w:before="60" w:after="120"/>
+      </w:pPr>
       <w:r>
-        <w:t>Answers will vary. Sample responses:</w:t>
+        <w:rPr>
+          <w:sz w:val="24"/>
+        </w:rPr>
+        <w:t>Exercises 18–22 are open-ended. Accept any grammatically correct sentence that demonstrates the requested structure.</w:t>
       </w:r>
     </w:p>
     <w:p>
       <w:pPr>
-        <w:spacing w:before="240"/>
+        <w:spacing w:before="120" w:after="60"/>
       </w:pPr>
       <w:r>
         <w:rPr>
           <w:b/>
+          <w:sz w:val="24"/>
         </w:rPr>
-        <w:t>18. Wh-clause as direct object: I wonder where she found such a beautiful painting.</w:t>
+        <w:t xml:space="preserve">Exercise 18. </w:t>
       </w:r>
     </w:p>
     <w:p>
       <w:pPr>
-        <w:spacing w:before="240"/>
+        <w:ind w:left="504"/>
+        <w:spacing w:before="0" w:after="40"/>
       </w:pPr>
       <w:r>
         <w:rPr>
           <w:b/>
+          <w:sz w:val="24"/>
         </w:rPr>
-        <w:t>19. Gerund phrase as object of preposition: He apologized for arriving late to the meeting.</w:t>
+        <w:t xml:space="preserve">Structure: </w:t>
+      </w:r>
+      <w:r>
+        <w:rPr>
+          <w:sz w:val="24"/>
+        </w:rPr>
+        <w:t>Wh-clause as direct object:</w:t>
       </w:r>
     </w:p>
     <w:p>
       <w:pPr>
-        <w:spacing w:before="240"/>
+        <w:ind w:left="504"/>
+        <w:spacing w:before="0" w:after="40"/>
+      </w:pPr>
+      <w:r>
+        <w:rPr>
+          <w:sz w:val="24"/>
+        </w:rPr>
+        <w:t>Sample: "I wonder what she meant by that remark."</w:t>
+      </w:r>
+    </w:p>
+    <w:p>
+      <w:pPr>
+        <w:spacing w:before="120" w:after="60"/>
       </w:pPr>
       <w:r>
         <w:rPr>
           <w:b/>
+          <w:sz w:val="24"/>
         </w:rPr>
-        <w:t>20. Infinitive phrase as subject complement: My plan for the weekend is to visit my grandparents.</w:t>
+        <w:t xml:space="preserve">Exercise 19. </w:t>
       </w:r>
     </w:p>
     <w:p>
       <w:pPr>
-        <w:spacing w:before="240"/>
+        <w:ind w:left="504"/>
+        <w:spacing w:before="0" w:after="40"/>
       </w:pPr>
       <w:r>
         <w:rPr>
           <w:b/>
+          <w:sz w:val="24"/>
         </w:rPr>
-        <w:t>21. That-clause as subject complement: The truth is that we need more time to finish the project.</w:t>
+        <w:t xml:space="preserve">Structure: </w:t>
+      </w:r>
+      <w:r>
+        <w:rPr>
+          <w:sz w:val="24"/>
+        </w:rPr>
+        <w:t>Gerund phrase as object of preposition:</w:t>
       </w:r>
     </w:p>
     <w:p>
       <w:pPr>
-        <w:spacing w:before="240"/>
+        <w:ind w:left="504"/>
+        <w:spacing w:before="0" w:after="40"/>
+      </w:pPr>
+      <w:r>
+        <w:rPr>
+          <w:sz w:val="24"/>
+        </w:rPr>
+        <w:t>Sample: "He improved his skills by practicing every day."</w:t>
+      </w:r>
+    </w:p>
+    <w:p>
+      <w:pPr>
+        <w:spacing w:before="120" w:after="60"/>
       </w:pPr>
       <w:r>
         <w:rPr>
           <w:b/>
+          <w:sz w:val="24"/>
         </w:rPr>
-        <w:t>22. Extraposed subject: It is important that all employees attend the training session. OR It takes time to learn a new skill.</w:t>
+        <w:t xml:space="preserve">Exercise 20. </w:t>
       </w:r>
     </w:p>
-    <w:p/>
-    <w:p/>
     <w:p>
       <w:pPr>
-        <w:pStyle w:val="Heading1"/>
+        <w:ind w:left="504"/>
+        <w:spacing w:before="0" w:after="40"/>
       </w:pPr>
       <w:r>
+        <w:rPr>
+          <w:b/>
+          <w:sz w:val="24"/>
+        </w:rPr>
+        <w:t xml:space="preserve">Structure: </w:t>
+      </w:r>
+      <w:r>
+        <w:rPr>
+          <w:sz w:val="24"/>
+        </w:rPr>
+        <w:t>Infinitive phrase as subject complement:</w:t>
+      </w:r>
+    </w:p>
+    <w:p>
+      <w:pPr>
+        <w:ind w:left="504"/>
+        <w:spacing w:before="0" w:after="40"/>
+      </w:pPr>
+      <w:r>
+        <w:rPr>
+          <w:sz w:val="24"/>
+        </w:rPr>
+        <w:t>Sample: "The best strategy is to start early and plan ahead."</w:t>
+      </w:r>
+    </w:p>
+    <w:p>
+      <w:pPr>
+        <w:spacing w:before="120" w:after="60"/>
+      </w:pPr>
+      <w:r>
+        <w:rPr>
+          <w:b/>
+          <w:sz w:val="24"/>
+        </w:rPr>
+        <w:t xml:space="preserve">Exercise 21. </w:t>
+      </w:r>
+    </w:p>
+    <w:p>
+      <w:pPr>
+        <w:ind w:left="504"/>
+        <w:spacing w:before="0" w:after="40"/>
+      </w:pPr>
+      <w:r>
+        <w:rPr>
+          <w:b/>
+          <w:sz w:val="24"/>
+        </w:rPr>
+        <w:t xml:space="preserve">Structure: </w:t>
+      </w:r>
+      <w:r>
+        <w:rPr>
+          <w:sz w:val="24"/>
+        </w:rPr>
+        <w:t>That-clause as subject complement:</w:t>
+      </w:r>
+    </w:p>
+    <w:p>
+      <w:pPr>
+        <w:ind w:left="504"/>
+        <w:spacing w:before="0" w:after="40"/>
+      </w:pPr>
+      <w:r>
+        <w:rPr>
+          <w:sz w:val="24"/>
+        </w:rPr>
+        <w:t>Sample: "The truth is that we underestimated the difficulty."</w:t>
+      </w:r>
+    </w:p>
+    <w:p>
+      <w:pPr>
+        <w:spacing w:before="120" w:after="60"/>
+      </w:pPr>
+      <w:r>
+        <w:rPr>
+          <w:b/>
+          <w:sz w:val="24"/>
+        </w:rPr>
+        <w:t xml:space="preserve">Exercise 22. </w:t>
+      </w:r>
+    </w:p>
+    <w:p>
+      <w:pPr>
+        <w:ind w:left="504"/>
+        <w:spacing w:before="0" w:after="40"/>
+      </w:pPr>
+      <w:r>
+        <w:rPr>
+          <w:b/>
+          <w:sz w:val="24"/>
+        </w:rPr>
+        <w:t xml:space="preserve">Structure: </w:t>
+      </w:r>
+      <w:r>
+        <w:rPr>
+          <w:sz w:val="24"/>
+        </w:rPr>
+        <w:t>Extraposed subject (It + that-clause or infinitive):</w:t>
+      </w:r>
+    </w:p>
+    <w:p>
+      <w:pPr>
+        <w:ind w:left="504"/>
+        <w:spacing w:before="0" w:after="40"/>
+      </w:pPr>
+      <w:r>
+        <w:rPr>
+          <w:sz w:val="24"/>
+        </w:rPr>
+        <w:t>Sample: "It is important to consider all perspectives before deciding." OR "It surprised me that she already knew."</w:t>
+      </w:r>
+    </w:p>
+    <w:p>
+      <w:pPr>
+        <w:pStyle w:val="Heading3"/>
+      </w:pPr>
+      <w:r>
+        <w:rPr>
+          <w:sz w:val="24"/>
+        </w:rPr>
         <w:t>Part 5: Analysis and Application</w:t>
       </w:r>
     </w:p>
     <w:p>
       <w:pPr>
-        <w:pStyle w:val="Heading2"/>
+        <w:spacing w:before="120" w:after="60"/>
       </w:pPr>
       <w:r>
-        <w:t>Gerund vs. Infinitive</w:t>
+        <w:rPr>
+          <w:b/>
+          <w:sz w:val="24"/>
+        </w:rPr>
+        <w:t xml:space="preserve">Exercise 23. </w:t>
       </w:r>
     </w:p>
     <w:p>
       <w:pPr>
-        <w:spacing w:before="240"/>
+        <w:ind w:left="504"/>
+        <w:spacing w:before="0" w:after="40"/>
+      </w:pPr>
+      <w:r>
+        <w:rPr>
+          <w:sz w:val="24"/>
+        </w:rPr>
+        <w:t>a) "She stopped smoking." vs. b) "She stopped to smoke."</w:t>
+      </w:r>
+    </w:p>
+    <w:p>
+      <w:pPr>
+        <w:ind w:left="504"/>
+        <w:spacing w:before="0" w:after="40"/>
+      </w:pPr>
+      <w:r>
+        <w:rPr>
+          <w:sz w:val="24"/>
+        </w:rPr>
+        <w:t>Grammatical difference: In (a), "smoking" is a gerund — it functions as the direct object of "stopped." In (b), "to smoke" is an infinitive phrase — it functions as an adverbial of purpose.</w:t>
+      </w:r>
+    </w:p>
+    <w:p>
+      <w:pPr>
+        <w:ind w:left="504"/>
+        <w:spacing w:before="0" w:after="40"/>
+      </w:pPr>
+      <w:r>
+        <w:rPr>
+          <w:sz w:val="24"/>
+        </w:rPr>
+        <w:t>Meaning difference: (a) means she quit the habit of smoking. (b) means she paused what she was doing in order to have a smoke.</w:t>
+      </w:r>
+    </w:p>
+    <w:p>
+      <w:pPr>
+        <w:spacing w:before="120" w:after="60"/>
       </w:pPr>
       <w:r>
         <w:rPr>
           <w:b/>
+          <w:sz w:val="24"/>
         </w:rPr>
-        <w:t>23. Analysis of stop:</w:t>
-      </w:r>
-    </w:p>
-    <w:p>
-      <w:r>
-        <w:t>Grammatical difference: In (a), smoking is a gerund (direct object of stop). In (b), to smoke is an infinitive phrase (adverbial of purpose).</w:t>
-      </w:r>
-    </w:p>
-    <w:p>
-      <w:r>
-        <w:t>Meaning difference: (a) She stopped smoking means she quit the habit of smoking. (b) She stopped to smoke means she paused what she was doing in order to smoke (purpose).</w:t>
+        <w:t xml:space="preserve">Exercise 24. </w:t>
       </w:r>
     </w:p>
     <w:p>
       <w:pPr>
-        <w:spacing w:before="240"/>
+        <w:ind w:left="504"/>
+        <w:spacing w:before="0" w:after="40"/>
+      </w:pPr>
+      <w:r>
+        <w:rPr>
+          <w:sz w:val="24"/>
+        </w:rPr>
+        <w:t>a) "I remember locking the door." vs. b) "I remember to lock the door."</w:t>
+      </w:r>
+    </w:p>
+    <w:p>
+      <w:pPr>
+        <w:ind w:left="504"/>
+        <w:spacing w:before="0" w:after="40"/>
+      </w:pPr>
+      <w:r>
+        <w:rPr>
+          <w:sz w:val="24"/>
+        </w:rPr>
+        <w:t>(a) The gerund "locking" refers to a past event — I have a memory of having locked the door (I recall doing it).</w:t>
+      </w:r>
+    </w:p>
+    <w:p>
+      <w:pPr>
+        <w:ind w:left="504"/>
+        <w:spacing w:before="0" w:after="40"/>
+      </w:pPr>
+      <w:r>
+        <w:rPr>
+          <w:sz w:val="24"/>
+        </w:rPr>
+        <w:t>(b) The infinitive "to lock" refers to a future/habitual obligation — I don’t forget to lock the door (I remember that I need to do it).</w:t>
+      </w:r>
+    </w:p>
+    <w:p>
+      <w:pPr>
+        <w:spacing w:before="120" w:after="60"/>
       </w:pPr>
       <w:r>
         <w:rPr>
           <w:b/>
+          <w:sz w:val="24"/>
         </w:rPr>
-        <w:t>24. Analysis of remember:</w:t>
-      </w:r>
-    </w:p>
-    <w:p>
-      <w:r>
-        <w:t>Meaning difference: (a) I remember locking the door means I have a memory of the past action of locking the door (I recall doing it). (b) I remember to lock the door means I don't forget to lock the door; I remember that I should/need to do it (prospective).</w:t>
+        <w:t xml:space="preserve">Exercise 25. </w:t>
       </w:r>
     </w:p>
     <w:p>
       <w:pPr>
-        <w:pStyle w:val="Heading2"/>
+        <w:ind w:left="504"/>
+        <w:spacing w:before="0" w:after="40"/>
       </w:pPr>
       <w:r>
-        <w:t>Transformation and Style</w:t>
+        <w:rPr>
+          <w:sz w:val="24"/>
+        </w:rPr>
+        <w:t>Transform "The experiment succeeded" into four nominal structures:</w:t>
       </w:r>
     </w:p>
     <w:p>
       <w:pPr>
-        <w:spacing w:before="240"/>
+        <w:ind w:left="504"/>
+        <w:spacing w:before="0" w:after="40"/>
+      </w:pPr>
+      <w:r>
+        <w:rPr>
+          <w:sz w:val="24"/>
+        </w:rPr>
+        <w:t>a) That-clause as subject:</w:t>
+      </w:r>
+    </w:p>
+    <w:p>
+      <w:pPr>
+        <w:ind w:left="1008"/>
+        <w:spacing w:before="0" w:after="40"/>
+      </w:pPr>
+      <w:r>
+        <w:rPr>
+          <w:sz w:val="24"/>
+        </w:rPr>
+        <w:t>Sample: "That the experiment succeeded pleased the researchers."</w:t>
+      </w:r>
+    </w:p>
+    <w:p>
+      <w:pPr>
+        <w:ind w:left="504"/>
+        <w:spacing w:before="0" w:after="40"/>
+      </w:pPr>
+      <w:r>
+        <w:rPr>
+          <w:sz w:val="24"/>
+        </w:rPr>
+        <w:t>b) Gerund phrase as subject:</w:t>
+      </w:r>
+    </w:p>
+    <w:p>
+      <w:pPr>
+        <w:ind w:left="1008"/>
+        <w:spacing w:before="0" w:after="40"/>
+      </w:pPr>
+      <w:r>
+        <w:rPr>
+          <w:sz w:val="24"/>
+        </w:rPr>
+        <w:t>Sample: "The experiment’s succeeding pleased the researchers." OR "The experiment succeeding pleased the researchers."</w:t>
+      </w:r>
+    </w:p>
+    <w:p>
+      <w:pPr>
+        <w:ind w:left="504"/>
+        <w:spacing w:before="0" w:after="40"/>
+      </w:pPr>
+      <w:r>
+        <w:rPr>
+          <w:sz w:val="24"/>
+        </w:rPr>
+        <w:t>c) Wh-clause as direct object:</w:t>
+      </w:r>
+    </w:p>
+    <w:p>
+      <w:pPr>
+        <w:ind w:left="1008"/>
+        <w:spacing w:before="0" w:after="40"/>
+      </w:pPr>
+      <w:r>
+        <w:rPr>
+          <w:sz w:val="24"/>
+        </w:rPr>
+        <w:t>Sample: "They wondered whether the experiment had succeeded."</w:t>
+      </w:r>
+    </w:p>
+    <w:p>
+      <w:pPr>
+        <w:ind w:left="504"/>
+        <w:spacing w:before="0" w:after="40"/>
+      </w:pPr>
+      <w:r>
+        <w:rPr>
+          <w:sz w:val="24"/>
+        </w:rPr>
+        <w:t>d) Infinitive after "seem":</w:t>
+      </w:r>
+    </w:p>
+    <w:p>
+      <w:pPr>
+        <w:ind w:left="1008"/>
+        <w:spacing w:before="0" w:after="40"/>
+      </w:pPr>
+      <w:r>
+        <w:rPr>
+          <w:sz w:val="24"/>
+        </w:rPr>
+        <w:t>Sample: "The experiment seemed to succeed." OR "The experiment seemed to have succeeded."</w:t>
+      </w:r>
+    </w:p>
+    <w:p>
+      <w:pPr>
+        <w:spacing w:before="120" w:after="60"/>
       </w:pPr>
       <w:r>
         <w:rPr>
           <w:b/>
+          <w:sz w:val="24"/>
         </w:rPr>
-        <w:t>25. Transformations of The experiment succeeded:</w:t>
-      </w:r>
-    </w:p>
-    <w:p>
-      <w:r>
-        <w:t>a) That-clause as subject: That the experiment succeeded pleased the researchers.</w:t>
-      </w:r>
-    </w:p>
-    <w:p>
-      <w:r>
-        <w:t>b) Gerund phrase as subject: The experiment's succeeding pleased the researchers. OR The experiment succeeding pleased the researchers.</w:t>
-      </w:r>
-    </w:p>
-    <w:p>
-      <w:r>
-        <w:t>c) Wh-clause as direct object: We wondered whether the experiment had succeeded. OR They asked how the experiment had succeeded.</w:t>
-      </w:r>
-    </w:p>
-    <w:p>
-      <w:r>
-        <w:t>d) Infinitive phrase after seem: The experiment seemed to succeed. OR The experiment seems to have succeeded.</w:t>
+        <w:t xml:space="preserve">Exercise 26. </w:t>
       </w:r>
     </w:p>
     <w:p>
       <w:pPr>
-        <w:spacing w:before="240"/>
+        <w:ind w:left="504"/>
+        <w:spacing w:before="0" w:after="40"/>
       </w:pPr>
       <w:r>
         <w:rPr>
-          <w:b/>
+          <w:sz w:val="24"/>
         </w:rPr>
-        <w:t>26. Extraposition analysis:</w:t>
+        <w:t>a) Extraposition moves a clausal subject to the end of the sentence, replacing it with the placeholder pronoun "it" in subject position. Example: "That she resigned surprised everyone" → "It surprised everyone that she resigned."</w:t>
       </w:r>
     </w:p>
     <w:p>
+      <w:pPr>
+        <w:ind w:left="504"/>
+        <w:spacing w:before="0" w:after="40"/>
+      </w:pPr>
       <w:r>
-        <w:t>a) What is extraposition? Extraposition is moving a clausal subject to the end of the sentence and inserting It as a placeholder subject. For example, That she won surprised us becomes It surprised us that she won.</w:t>
+        <w:rPr>
+          <w:sz w:val="24"/>
+        </w:rPr>
+        <w:t>b) A writer might prefer the extraposed version when the clausal subject is long or complex, as it follows the end-weight principle — placing heavier elements at the end for easier processing. It also sounds more natural in conversation.</w:t>
       </w:r>
     </w:p>
     <w:p>
+      <w:pPr>
+        <w:ind w:left="504"/>
+        <w:spacing w:before="0" w:after="40"/>
+      </w:pPr>
       <w:r>
-        <w:t>b) Writer might prefer extraposed version when: The subject clause is long and would make the sentence front-heavy; the writer wants to create suspense by delaying the key information; the focus should be on the reaction or matrix predicate rather than the clause content; it sounds more natural in speech and informal writing.</w:t>
-      </w:r>
-    </w:p>
-    <w:p>
-      <w:r>
-        <w:t>c) Writer might prefer non-extraposed version when: The clause subject is relatively short; the writer wants to emphasize the clause content by putting it first; in formal or academic writing where topic prominence is important; when maintaining parallel structure with other sentences that have clausal subjects.</w:t>
+        <w:rPr>
+          <w:sz w:val="24"/>
+        </w:rPr>
+        <w:t>c) A writer might prefer the non-extraposed version to give the clause more prominence or emphasis (topic position), or when the clause is relatively short and doesn’t create processing difficulty.</w:t>
       </w:r>
     </w:p>
     <w:sectPr>
@@ -881,11 +1838,8 @@
     <w:name w:val="Normal"/>
     <w:qFormat/>
     <w:rsid w:val="00FC693F"/>
-    <w:pPr>
-      <w:spacing w:after="120" w:line="276" w:lineRule="auto"/>
-    </w:pPr>
     <w:rPr>
-      <w:rFonts w:ascii="Times New Roman" w:hAnsi="Times New Roman"/>
+      <w:rFonts w:ascii="Garamond" w:hAnsi="Garamond"/>
       <w:sz w:val="24"/>
     </w:rPr>
   </w:style>
@@ -948,7 +1902,7 @@
       <w:outlineLvl w:val="0"/>
     </w:pPr>
     <w:rPr>
-      <w:rFonts w:asciiTheme="majorHAnsi" w:eastAsiaTheme="majorEastAsia" w:hAnsiTheme="majorHAnsi" w:cstheme="majorBidi"/>
+      <w:rFonts w:asciiTheme="majorHAnsi" w:eastAsiaTheme="majorEastAsia" w:hAnsiTheme="majorHAnsi" w:cstheme="majorBidi" w:ascii="Open Sans" w:hAnsi="Open Sans"/>
       <w:b/>
       <w:bCs/>
       <w:color w:val="365F91" w:themeColor="accent1" w:themeShade="BF"/>
@@ -972,7 +1926,7 @@
       <w:outlineLvl w:val="1"/>
     </w:pPr>
     <w:rPr>
-      <w:rFonts w:asciiTheme="majorHAnsi" w:eastAsiaTheme="majorEastAsia" w:hAnsiTheme="majorHAnsi" w:cstheme="majorBidi"/>
+      <w:rFonts w:asciiTheme="majorHAnsi" w:eastAsiaTheme="majorEastAsia" w:hAnsiTheme="majorHAnsi" w:cstheme="majorBidi" w:ascii="Open Sans" w:hAnsi="Open Sans"/>
       <w:b/>
       <w:bCs/>
       <w:color w:val="4F81BD" w:themeColor="accent1"/>
@@ -996,7 +1950,7 @@
       <w:outlineLvl w:val="2"/>
     </w:pPr>
     <w:rPr>
-      <w:rFonts w:asciiTheme="majorHAnsi" w:eastAsiaTheme="majorEastAsia" w:hAnsiTheme="majorHAnsi" w:cstheme="majorBidi"/>
+      <w:rFonts w:asciiTheme="majorHAnsi" w:eastAsiaTheme="majorEastAsia" w:hAnsiTheme="majorHAnsi" w:cstheme="majorBidi" w:ascii="Open Sans" w:hAnsi="Open Sans"/>
       <w:b/>
       <w:bCs/>
       <w:color w:val="4F81BD" w:themeColor="accent1"/>

</xml_diff>